<commit_message>
Clock complete. Second, minute and hour hands working.
</commit_message>
<xml_diff>
--- a/notes.docx
+++ b/notes.docx
@@ -27,8 +27,10 @@
         </w:numPr>
       </w:pPr>
       <w:r>
-        <w:t>Get hours</w:t>
+        <w:t>Time wrong</w:t>
       </w:r>
+      <w:bookmarkStart w:id="0" w:name="_GoBack"/>
+      <w:bookmarkEnd w:id="0"/>
     </w:p>
     <w:p>
       <w:pPr>
@@ -41,8 +43,18 @@
       <w:r>
         <w:t>Make the hour hand shorter</w:t>
       </w:r>
-      <w:bookmarkStart w:id="0" w:name="_GoBack"/>
-      <w:bookmarkEnd w:id="0"/>
+    </w:p>
+    <w:p>
+      <w:pPr>
+        <w:pStyle w:val="ListParagraph"/>
+        <w:numPr>
+          <w:ilvl w:val="0"/>
+          <w:numId w:val="1"/>
+        </w:numPr>
+      </w:pPr>
+      <w:r>
+        <w:t>Put a white for in the middle</w:t>
+      </w:r>
     </w:p>
     <w:sectPr>
       <w:pgSz w:w="11906" w:h="16838"/>

</xml_diff>

<commit_message>
Lesson 3 complete. Can amend blur, borders and colors using CSS variables.
</commit_message>
<xml_diff>
--- a/notes.docx
+++ b/notes.docx
@@ -27,10 +27,19 @@
         </w:numPr>
       </w:pPr>
       <w:r>
-        <w:t>Time wrong</w:t>
+        <w:t>Episode 3 12:16</w:t>
       </w:r>
       <w:bookmarkStart w:id="0" w:name="_GoBack"/>
       <w:bookmarkEnd w:id="0"/>
+    </w:p>
+    <w:p/>
+    <w:p>
+      <w:pPr>
+        <w:pStyle w:val="Heading2"/>
+      </w:pPr>
+      <w:r>
+        <w:t>Episode 3</w:t>
+      </w:r>
     </w:p>
     <w:p>
       <w:pPr>
@@ -56,6 +65,7 @@
         <w:t>Put a white for in the middle</w:t>
       </w:r>
     </w:p>
+    <w:p/>
     <w:sectPr>
       <w:pgSz w:w="11906" w:h="16838"/>
       <w:pgMar w:top="1440" w:right="1440" w:bottom="1440" w:left="1440" w:header="708" w:footer="708" w:gutter="0"/>
@@ -310,6 +320,7 @@
     <w:lsdException w:name="HTML Sample" w:semiHidden="1" w:unhideWhenUsed="1"/>
     <w:lsdException w:name="HTML Typewriter" w:semiHidden="1" w:unhideWhenUsed="1"/>
     <w:lsdException w:name="HTML Variable" w:semiHidden="1" w:unhideWhenUsed="1"/>
+    <w:lsdException w:name="Normal Table" w:semiHidden="1" w:unhideWhenUsed="1"/>
     <w:lsdException w:name="annotation subject" w:semiHidden="1" w:unhideWhenUsed="1"/>
     <w:lsdException w:name="No List" w:semiHidden="1" w:unhideWhenUsed="1"/>
     <w:lsdException w:name="Outline List 1" w:semiHidden="1" w:unhideWhenUsed="1"/>
@@ -356,8 +367,10 @@
     <w:lsdException w:name="Table Subtle 2" w:semiHidden="1" w:unhideWhenUsed="1"/>
     <w:lsdException w:name="Table Web 1" w:semiHidden="1" w:unhideWhenUsed="1"/>
     <w:lsdException w:name="Table Web 2" w:semiHidden="1" w:unhideWhenUsed="1"/>
+    <w:lsdException w:name="Table Web 3" w:semiHidden="1" w:unhideWhenUsed="1"/>
     <w:lsdException w:name="Balloon Text" w:semiHidden="1" w:unhideWhenUsed="1"/>
     <w:lsdException w:name="Table Grid" w:uiPriority="39"/>
+    <w:lsdException w:name="Table Theme" w:semiHidden="1" w:unhideWhenUsed="1"/>
     <w:lsdException w:name="Placeholder Text" w:semiHidden="1"/>
     <w:lsdException w:name="No Spacing" w:uiPriority="1" w:qFormat="1"/>
     <w:lsdException w:name="Light Shading" w:uiPriority="60"/>

</xml_diff>

<commit_message>
Compelted lesson 7 on array cardio
</commit_message>
<xml_diff>
--- a/notes.docx
+++ b/notes.docx
@@ -27,7 +27,24 @@
         </w:numPr>
       </w:pPr>
       <w:r>
-        <w:t>Keep practicing Day 4 – Array Cardio</w:t>
+        <w:t>Downloading unzipper to unzip files in 000 webhost</w:t>
+      </w:r>
+      <w:bookmarkStart w:id="0" w:name="_GoBack"/>
+      <w:bookmarkEnd w:id="0"/>
+    </w:p>
+    <w:p>
+      <w:pPr>
+        <w:pStyle w:val="ListParagraph"/>
+        <w:numPr>
+          <w:ilvl w:val="0"/>
+          <w:numId w:val="1"/>
+        </w:numPr>
+      </w:pPr>
+      <w:r>
+        <w:t xml:space="preserve">JS30 – </w:t>
+      </w:r>
+      <w:r>
+        <w:t>Episode 7</w:t>
       </w:r>
     </w:p>
     <w:p/>
@@ -53,8 +70,6 @@
       <w:r>
         <w:t xml:space="preserve"> on click.</w:t>
       </w:r>
-      <w:bookmarkStart w:id="0" w:name="_GoBack"/>
-      <w:bookmarkEnd w:id="0"/>
     </w:p>
     <w:p>
       <w:pPr>

</xml_diff>

<commit_message>
Basic draw to canvas working.
</commit_message>
<xml_diff>
--- a/notes.docx
+++ b/notes.docx
@@ -29,8 +29,6 @@
       <w:r>
         <w:t>Downloading unzipper to unzip files in 000 webhost</w:t>
       </w:r>
-      <w:bookmarkStart w:id="0" w:name="_GoBack"/>
-      <w:bookmarkEnd w:id="0"/>
     </w:p>
     <w:p>
       <w:pPr>
@@ -44,8 +42,13 @@
         <w:t xml:space="preserve">JS30 – </w:t>
       </w:r>
       <w:r>
-        <w:t>Episode 7</w:t>
+        <w:t xml:space="preserve">Episode </w:t>
       </w:r>
+      <w:r>
+        <w:t>8, 2:21</w:t>
+      </w:r>
+      <w:bookmarkStart w:id="0" w:name="_GoBack"/>
+      <w:bookmarkEnd w:id="0"/>
     </w:p>
     <w:p/>
     <w:p>

</xml_diff>

<commit_message>
Lesson 10 selecting multiple checkboxes complete.
</commit_message>
<xml_diff>
--- a/notes.docx
+++ b/notes.docx
@@ -47,8 +47,6 @@
       <w:r>
         <w:t>8, 2:21</w:t>
       </w:r>
-      <w:bookmarkStart w:id="0" w:name="_GoBack"/>
-      <w:bookmarkEnd w:id="0"/>
     </w:p>
     <w:p/>
     <w:p>
@@ -58,6 +56,20 @@
       <w:r>
         <w:t xml:space="preserve">Practice </w:t>
       </w:r>
+    </w:p>
+    <w:p>
+      <w:pPr>
+        <w:pStyle w:val="ListParagraph"/>
+        <w:numPr>
+          <w:ilvl w:val="0"/>
+          <w:numId w:val="1"/>
+        </w:numPr>
+      </w:pPr>
+      <w:r>
+        <w:t>Hold shift to select multiple checkboxes – episode 10</w:t>
+      </w:r>
+      <w:bookmarkStart w:id="0" w:name="_GoBack"/>
+      <w:bookmarkEnd w:id="0"/>
     </w:p>
     <w:p>
       <w:pPr>

</xml_diff>